<commit_message>
notes in MA thesis
</commit_message>
<xml_diff>
--- a/4 Writing/Schiele MA Thesis.docx
+++ b/4 Writing/Schiele MA Thesis.docx
@@ -1266,7 +1266,7 @@
           <w:noProof/>
           <w:lang w:val="en-US"/>
         </w:rPr>
-        <w:t>9</w:t>
+        <w:t>10</w:t>
       </w:r>
       <w:r>
         <w:rPr>
@@ -1331,7 +1331,7 @@
           <w:noProof/>
           <w:lang w:val="en-US"/>
         </w:rPr>
-        <w:t>10</w:t>
+        <w:t>11</w:t>
       </w:r>
       <w:r>
         <w:rPr>
@@ -1396,7 +1396,7 @@
           <w:noProof/>
           <w:lang w:val="en-US"/>
         </w:rPr>
-        <w:t>11</w:t>
+        <w:t>12</w:t>
       </w:r>
       <w:r>
         <w:rPr>
@@ -1464,7 +1464,7 @@
           <w:noProof/>
           <w:lang w:val="en-US"/>
         </w:rPr>
-        <w:t>11</w:t>
+        <w:t>12</w:t>
       </w:r>
       <w:r>
         <w:rPr>
@@ -1532,7 +1532,7 @@
           <w:noProof/>
           <w:lang w:val="en-US"/>
         </w:rPr>
-        <w:t>12</w:t>
+        <w:t>13</w:t>
       </w:r>
       <w:r>
         <w:rPr>
@@ -1599,7 +1599,7 @@
           <w:noProof/>
           <w:lang w:val="en-US"/>
         </w:rPr>
-        <w:t>14</w:t>
+        <w:t>15</w:t>
       </w:r>
       <w:r>
         <w:rPr>
@@ -2043,26 +2043,16 @@
           <w:iCs/>
           <w:szCs w:val="24"/>
         </w:rPr>
-        <w:t>, UNTIL 6</w:t>
-      </w:r>
-      <w:proofErr w:type="gramStart"/>
+        <w:t>, UNTIL 6pm.</w:t>
+      </w:r>
       <w:r>
         <w:rPr>
           <w:rFonts w:cs="Arial"/>
           <w:iCs/>
           <w:szCs w:val="24"/>
         </w:rPr>
-        <w:t>pm.</w:t>
-      </w:r>
-      <w:r>
-        <w:rPr>
-          <w:rFonts w:cs="Arial"/>
-          <w:iCs/>
-          <w:szCs w:val="24"/>
-        </w:rPr>
         <w:t>’</w:t>
       </w:r>
-      <w:proofErr w:type="gramEnd"/>
     </w:p>
     <w:p>
       <w:pPr>
@@ -2212,6 +2202,7 @@
           <w:rFonts w:cs="Arial"/>
           <w:iCs/>
           <w:szCs w:val="24"/>
+          <w:lang w:val="en-US"/>
         </w:rPr>
       </w:pPr>
       <w:r>
@@ -2227,50 +2218,34 @@
           <w:rFonts w:cs="Arial"/>
           <w:iCs/>
           <w:szCs w:val="24"/>
+          <w:lang w:val="en-US"/>
         </w:rPr>
         <w:t>‘</w:t>
       </w:r>
-      <w:proofErr w:type="spellStart"/>
       <w:r>
         <w:rPr>
           <w:rFonts w:cs="Arial"/>
           <w:iCs/>
           <w:szCs w:val="24"/>
-        </w:rPr>
-        <w:t>No</w:t>
-      </w:r>
-      <w:proofErr w:type="spellEnd"/>
+          <w:lang w:val="en-US"/>
+        </w:rPr>
+        <w:t>No, UNTIL 6pm.</w:t>
+      </w:r>
       <w:r>
         <w:rPr>
           <w:rFonts w:cs="Arial"/>
           <w:iCs/>
           <w:szCs w:val="24"/>
-        </w:rPr>
-        <w:t>, UNTIL 6</w:t>
-      </w:r>
-      <w:proofErr w:type="gramStart"/>
+          <w:lang w:val="en-US"/>
+        </w:rPr>
+        <w:t>’</w:t>
+      </w:r>
       <w:r>
         <w:rPr>
           <w:rFonts w:cs="Arial"/>
           <w:iCs/>
           <w:szCs w:val="24"/>
-        </w:rPr>
-        <w:t>pm.</w:t>
-      </w:r>
-      <w:r>
-        <w:rPr>
-          <w:rFonts w:cs="Arial"/>
-          <w:iCs/>
-          <w:szCs w:val="24"/>
-        </w:rPr>
-        <w:t>’</w:t>
-      </w:r>
-      <w:proofErr w:type="gramEnd"/>
-      <w:r>
-        <w:rPr>
-          <w:rFonts w:cs="Arial"/>
-          <w:iCs/>
-          <w:szCs w:val="24"/>
+          <w:lang w:val="en-US"/>
         </w:rPr>
         <w:t xml:space="preserve"> </w:t>
       </w:r>
@@ -2295,27 +2270,7 @@
           <w:szCs w:val="24"/>
           <w:lang w:val="en-US"/>
         </w:rPr>
-        <w:t>(</w:t>
-      </w:r>
-      <w:proofErr w:type="gramStart"/>
-      <w:r>
-        <w:rPr>
-          <w:rFonts w:cs="Arial"/>
-          <w:iCs/>
-          <w:szCs w:val="24"/>
-          <w:lang w:val="en-US"/>
-        </w:rPr>
-        <w:t>own</w:t>
-      </w:r>
-      <w:proofErr w:type="gramEnd"/>
-      <w:r>
-        <w:rPr>
-          <w:rFonts w:cs="Arial"/>
-          <w:iCs/>
-          <w:szCs w:val="24"/>
-          <w:lang w:val="en-US"/>
-        </w:rPr>
-        <w:t xml:space="preserve"> </w:t>
+        <w:t xml:space="preserve">(own </w:t>
       </w:r>
       <w:r>
         <w:rPr>
@@ -2484,7 +2439,19 @@
         <w:rPr>
           <w:lang w:val="en-US"/>
         </w:rPr>
-        <w:t>While speaker B's response in (1) lacks a complete sentence structure, it does convey a meaning that corresponds to a sentence</w:t>
+        <w:t xml:space="preserve">While speaker B's response in (1) lacks a complete sentence structure, it does convey a meaning that corresponds to </w:t>
+      </w:r>
+      <w:r>
+        <w:rPr>
+          <w:lang w:val="en-US"/>
+        </w:rPr>
+        <w:t>the</w:t>
+      </w:r>
+      <w:r>
+        <w:rPr>
+          <w:lang w:val="en-US"/>
+        </w:rPr>
+        <w:t xml:space="preserve"> sentence</w:t>
       </w:r>
       <w:r>
         <w:rPr>
@@ -4191,25 +4158,7 @@
           <w:szCs w:val="24"/>
           <w:lang w:val="en-US"/>
         </w:rPr>
-        <w:t>(</w:t>
-      </w:r>
-      <w:proofErr w:type="gramStart"/>
-      <w:r>
-        <w:rPr>
-          <w:rFonts w:cs="Arial"/>
-          <w:szCs w:val="24"/>
-          <w:lang w:val="en-US"/>
-        </w:rPr>
-        <w:t>own</w:t>
-      </w:r>
-      <w:proofErr w:type="gramEnd"/>
-      <w:r>
-        <w:rPr>
-          <w:rFonts w:cs="Arial"/>
-          <w:szCs w:val="24"/>
-          <w:lang w:val="en-US"/>
-        </w:rPr>
-        <w:t xml:space="preserve"> example)</w:t>
+        <w:t>(own example)</w:t>
       </w:r>
       <w:commentRangeEnd w:id="7"/>
       <w:r>
@@ -4527,25 +4476,7 @@
           <w:szCs w:val="24"/>
           <w:lang w:val="en-US"/>
         </w:rPr>
-        <w:t xml:space="preserve">The processor, i.e., hearer or reader of the dialogue, must finish the following three basic tasks </w:t>
-      </w:r>
-      <w:proofErr w:type="gramStart"/>
-      <w:r>
-        <w:rPr>
-          <w:rFonts w:cs="Arial"/>
-          <w:szCs w:val="24"/>
-          <w:lang w:val="en-US"/>
-        </w:rPr>
-        <w:t>in order to</w:t>
-      </w:r>
-      <w:proofErr w:type="gramEnd"/>
-      <w:r>
-        <w:rPr>
-          <w:rFonts w:cs="Arial"/>
-          <w:szCs w:val="24"/>
-          <w:lang w:val="en-US"/>
-        </w:rPr>
-        <w:t xml:space="preserve"> process the ellipsis. </w:t>
+        <w:t xml:space="preserve">The processor, i.e., hearer or reader of the dialogue, must finish the following three basic tasks in order to process the ellipsis. </w:t>
       </w:r>
     </w:p>
     <w:p>
@@ -5346,6 +5277,14 @@
         </w:rPr>
         <w:t>See more papers on sentence comprehension</w:t>
       </w:r>
+      <w:r>
+        <w:rPr>
+          <w:rFonts w:cs="Arial"/>
+          <w:szCs w:val="24"/>
+          <w:lang w:val="en-US"/>
+        </w:rPr>
+        <w:t xml:space="preserve"> (literature overview)</w:t>
+      </w:r>
     </w:p>
     <w:p>
       <w:pPr>
@@ -5508,7 +5447,7 @@
           <w:szCs w:val="24"/>
           <w:lang w:val="en-US"/>
         </w:rPr>
-        <w:t>X</w:t>
+        <w:t>In the following, …</w:t>
       </w:r>
     </w:p>
     <w:p>
@@ -5797,6 +5736,7 @@
           <w:rFonts w:cs="Arial"/>
           <w:iCs/>
           <w:szCs w:val="24"/>
+          <w:lang w:val="en-US"/>
         </w:rPr>
       </w:pPr>
       <w:r>
@@ -5804,6 +5744,7 @@
           <w:rFonts w:cs="Arial"/>
           <w:iCs/>
           <w:szCs w:val="24"/>
+          <w:lang w:val="en-US"/>
         </w:rPr>
         <w:t xml:space="preserve">B: </w:t>
       </w:r>
@@ -5812,9 +5753,30 @@
           <w:rFonts w:cs="Arial"/>
           <w:iCs/>
           <w:szCs w:val="24"/>
-        </w:rPr>
-        <w:tab/>
-        <w:t>Nein, BIS 18 Uhr.</w:t>
+          <w:lang w:val="en-US"/>
+        </w:rPr>
+        <w:tab/>
+        <w:t xml:space="preserve">Nein, BIS 18 </w:t>
+      </w:r>
+      <w:proofErr w:type="spellStart"/>
+      <w:r>
+        <w:rPr>
+          <w:rFonts w:cs="Arial"/>
+          <w:iCs/>
+          <w:szCs w:val="24"/>
+          <w:lang w:val="en-US"/>
+        </w:rPr>
+        <w:t>Uhr</w:t>
+      </w:r>
+      <w:proofErr w:type="spellEnd"/>
+      <w:r>
+        <w:rPr>
+          <w:rFonts w:cs="Arial"/>
+          <w:iCs/>
+          <w:szCs w:val="24"/>
+          <w:lang w:val="en-US"/>
+        </w:rPr>
+        <w:t>.</w:t>
       </w:r>
     </w:p>
     <w:p>
@@ -5827,6 +5789,7 @@
           <w:rFonts w:cs="Arial"/>
           <w:iCs/>
           <w:szCs w:val="24"/>
+          <w:lang w:val="en-US"/>
         </w:rPr>
       </w:pPr>
       <w:r>
@@ -5834,38 +5797,11 @@
           <w:rFonts w:cs="Arial"/>
           <w:iCs/>
           <w:szCs w:val="24"/>
-        </w:rPr>
-        <w:tab/>
-        <w:t>‘</w:t>
-      </w:r>
-      <w:proofErr w:type="spellStart"/>
-      <w:r>
-        <w:rPr>
-          <w:rFonts w:cs="Arial"/>
-          <w:iCs/>
-          <w:szCs w:val="24"/>
-        </w:rPr>
-        <w:t>No</w:t>
-      </w:r>
-      <w:proofErr w:type="spellEnd"/>
-      <w:r>
-        <w:rPr>
-          <w:rFonts w:cs="Arial"/>
-          <w:iCs/>
-          <w:szCs w:val="24"/>
-        </w:rPr>
-        <w:t>, UNTIL 6</w:t>
-      </w:r>
-      <w:proofErr w:type="gramStart"/>
-      <w:r>
-        <w:rPr>
-          <w:rFonts w:cs="Arial"/>
-          <w:iCs/>
-          <w:szCs w:val="24"/>
-        </w:rPr>
-        <w:t>pm.’</w:t>
-      </w:r>
-      <w:proofErr w:type="gramEnd"/>
+          <w:lang w:val="en-US"/>
+        </w:rPr>
+        <w:tab/>
+        <w:t>‘No, UNTIL 6pm.’</w:t>
+      </w:r>
     </w:p>
     <w:p>
       <w:pPr>
@@ -5873,17 +5809,15 @@
         <w:spacing w:after="0" w:line="240" w:lineRule="auto"/>
         <w:ind w:firstLine="567"/>
         <w:jc w:val="right"/>
-      </w:pPr>
-      <w:r>
-        <w:t xml:space="preserve">(own </w:t>
-      </w:r>
-      <w:proofErr w:type="spellStart"/>
-      <w:r>
-        <w:t>example</w:t>
-      </w:r>
-      <w:proofErr w:type="spellEnd"/>
-      <w:r>
-        <w:t>)</w:t>
+        <w:rPr>
+          <w:lang w:val="en-US"/>
+        </w:rPr>
+      </w:pPr>
+      <w:r>
+        <w:rPr>
+          <w:lang w:val="en-US"/>
+        </w:rPr>
+        <w:t>(own example)</w:t>
       </w:r>
     </w:p>
     <w:p>
@@ -5892,6 +5826,9 @@
         <w:spacing w:after="0" w:line="240" w:lineRule="auto"/>
         <w:ind w:firstLine="567"/>
         <w:jc w:val="right"/>
+        <w:rPr>
+          <w:lang w:val="en-US"/>
+        </w:rPr>
       </w:pPr>
     </w:p>
     <w:p>
@@ -5900,8 +5837,6 @@
         <w:spacing w:after="0" w:line="360" w:lineRule="auto"/>
         <w:jc w:val="both"/>
         <w:rPr>
-          <w:rFonts w:cs="Arial"/>
-          <w:szCs w:val="24"/>
           <w:lang w:val="en-US"/>
         </w:rPr>
       </w:pPr>
@@ -5963,14 +5898,21 @@
         <w:rPr>
           <w:lang w:val="en-US"/>
         </w:rPr>
-        <w:t xml:space="preserve">To exclude the unwanted interpretation in which an elliptical remnant corresponds to an optional sprouted locative adjunct, all stimuli were preceded by a context-setting sentence in which the location of the referent under discussion was specified (see examples (27) to (30) for illustrations). The questionnaire used a Latin-square design and contained six sub-experiments, four of which are relevant for the current study (see the list of stimuli in the Appendix). Two sub-experiments were unrelated to the current study (they contained non-elliptical sentences in which a preposition is doubled, and ellipsis with prepositions as sole items). Our filler stimuli were elliptical sentences with a missing predicate after a finite, non-modal auxiliary verb. The experiment was run in Qualtrics. Each test stimulus was presented on a separate </w:t>
-      </w:r>
-      <w:r>
-        <w:rPr>
-          <w:lang w:val="en-US"/>
-        </w:rPr>
-        <w:lastRenderedPageBreak/>
-        <w:t>page, and the order of the target and filler items was randomized across all sub-experiments and participants. The questionnaire was completed by 91 native speakers, 9 of whom self-identified as bilingual (Dutch-Frisian/English/French/ Mandarin/Serbian). The informants did not receive any remuneration for filling in the questionnaire, nor was any personal data retained other than their status as monolingual or bilingual speakers. The results of the experiment were statistically analyzed in Excel (descriptive statistics) and via the Wilcoxon signed-rank test (the non-parametric equivalent of the dependent t test) in R</w:t>
+        <w:t xml:space="preserve">The list of written critical and filler items can be found in the appendix, while their verbal equivalents can be found </w:t>
+      </w:r>
+      <w:commentRangeStart w:id="12"/>
+      <w:r>
+        <w:rPr>
+          <w:lang w:val="en-US"/>
+        </w:rPr>
+        <w:t>here</w:t>
+      </w:r>
+      <w:commentRangeEnd w:id="12"/>
+      <w:r>
+        <w:rPr>
+          <w:rStyle w:val="Kommentarzeichen"/>
+        </w:rPr>
+        <w:commentReference w:id="12"/>
       </w:r>
       <w:r>
         <w:rPr>
@@ -5983,18 +5925,71 @@
       <w:pPr>
         <w:suppressLineNumbers/>
         <w:spacing w:after="0" w:line="360" w:lineRule="auto"/>
+        <w:ind w:firstLine="567"/>
         <w:jc w:val="both"/>
         <w:rPr>
-          <w:rFonts w:cs="Arial"/>
-          <w:szCs w:val="24"/>
-          <w:lang w:val="en-US"/>
-        </w:rPr>
-      </w:pPr>
+          <w:lang w:val="en-US"/>
+        </w:rPr>
+      </w:pPr>
+      <w:r>
+        <w:rPr>
+          <w:lang w:val="en-US"/>
+        </w:rPr>
+        <w:t xml:space="preserve">Critical items were adjusted to be in past tense to ensure that the word in contrastive focus is not in final position, </w:t>
+      </w:r>
+      <w:commentRangeStart w:id="13"/>
+      <w:r>
+        <w:rPr>
+          <w:lang w:val="en-US"/>
+        </w:rPr>
+        <w:t xml:space="preserve">as this position is claimed to be a default location </w:t>
+      </w:r>
+      <w:commentRangeEnd w:id="13"/>
+      <w:r>
+        <w:rPr>
+          <w:rStyle w:val="Kommentarzeichen"/>
+        </w:rPr>
+        <w:commentReference w:id="13"/>
+      </w:r>
+      <w:r>
+        <w:rPr>
+          <w:lang w:val="en-US"/>
+        </w:rPr>
+        <w:t xml:space="preserve">(cf. Harris &amp; Carlson 2018). Moreover, stimuli with lexical fragments included ditransitive verbs, while stimuli with functional fragments, i.e., prepositional phrases, included transitive verbs to maintain a similar sentence length in both conditions. Furthermore, </w:t>
+      </w:r>
+      <w:r>
+        <w:rPr>
+          <w:lang w:val="en-US"/>
+        </w:rPr>
+        <w:t xml:space="preserve">for stimuli with lexical fragments, only masculine nouns marked with dative case were chosen to stand in contrastive focus to ensure that the reader or hearer can unambiguously identify the correlate of the fragment. Lastly, the contrasting words </w:t>
+      </w:r>
+      <w:r>
+        <w:rPr>
+          <w:lang w:val="en-US"/>
+        </w:rPr>
+        <w:lastRenderedPageBreak/>
+        <w:t xml:space="preserve">are either orthographically or prosodically marked in the condition with emphasis on the one hand, but in the condition without emphasis, on the other hand, the stimuli either do not contain any orthographic marking or the nuclear accent is not on the contrasting word but on the default position (cf. </w:t>
+      </w:r>
+      <w:proofErr w:type="spellStart"/>
+      <w:r>
+        <w:rPr>
+          <w:lang w:val="en-US"/>
+        </w:rPr>
+        <w:t>Féry</w:t>
+      </w:r>
+      <w:proofErr w:type="spellEnd"/>
+      <w:r>
+        <w:rPr>
+          <w:lang w:val="en-US"/>
+        </w:rPr>
+        <w:t xml:space="preserve"> 2011).</w:t>
+      </w:r>
     </w:p>
     <w:p>
       <w:pPr>
         <w:suppressLineNumbers/>
         <w:spacing w:after="0" w:line="360" w:lineRule="auto"/>
+        <w:ind w:firstLine="567"/>
         <w:jc w:val="both"/>
         <w:rPr>
           <w:rFonts w:cs="Arial"/>
@@ -6004,11 +5999,33 @@
       </w:pPr>
       <w:r>
         <w:rPr>
-          <w:rFonts w:cs="Arial"/>
-          <w:szCs w:val="24"/>
-          <w:lang w:val="en-US"/>
-        </w:rPr>
-        <w:t xml:space="preserve">Stimuli </w:t>
+          <w:lang w:val="en-US"/>
+        </w:rPr>
+        <w:t xml:space="preserve">The filler items involve dialogues in which non-fragmental contrast as well as dialogues without any contrast. </w:t>
+      </w:r>
+      <w:r>
+        <w:rPr>
+          <w:lang w:val="en-US"/>
+        </w:rPr>
+        <w:t>The order of critical and filler</w:t>
+      </w:r>
+      <w:r>
+        <w:rPr>
+          <w:lang w:val="en-US"/>
+        </w:rPr>
+        <w:t xml:space="preserve"> items </w:t>
+      </w:r>
+      <w:r>
+        <w:rPr>
+          <w:lang w:val="en-US"/>
+        </w:rPr>
+        <w:t>was</w:t>
+      </w:r>
+      <w:r>
+        <w:rPr>
+          <w:lang w:val="en-US"/>
+        </w:rPr>
+        <w:t xml:space="preserve"> randomly arranged, with each item being presented on its own individual page.</w:t>
       </w:r>
     </w:p>
     <w:p>
@@ -6033,7 +6050,7 @@
           <w:szCs w:val="24"/>
           <w:lang w:val="en-US"/>
         </w:rPr>
-        <w:t>Contrastive focus never in sentence final position because that is the default focus position (Harris &amp; Carlson 2018)</w:t>
+        <w:t>Explain the F0s and pitch accents in stimuli (see Carlson et al. 2009, p. 1077 as example)</w:t>
       </w:r>
     </w:p>
     <w:p>
@@ -6058,16 +6075,11 @@
           <w:szCs w:val="24"/>
           <w:lang w:val="en-US"/>
         </w:rPr>
-        <w:t>Therefore, all stimuli are in past tense, ensuring that the verb is in final position</w:t>
-      </w:r>
-    </w:p>
-    <w:p>
-      <w:pPr>
-        <w:pStyle w:val="Listenabsatz"/>
-        <w:numPr>
-          <w:ilvl w:val="0"/>
-          <w:numId w:val="24"/>
-        </w:numPr>
+        <w:t>Voice actor</w:t>
+      </w:r>
+    </w:p>
+    <w:p>
+      <w:pPr>
         <w:suppressLineNumbers/>
         <w:spacing w:after="0" w:line="360" w:lineRule="auto"/>
         <w:jc w:val="both"/>
@@ -6077,22 +6089,30 @@
           <w:lang w:val="en-US"/>
         </w:rPr>
       </w:pPr>
-      <w:r>
-        <w:rPr>
-          <w:rFonts w:cs="Arial"/>
-          <w:szCs w:val="24"/>
-          <w:lang w:val="en-US"/>
-        </w:rPr>
-        <w:t>…</w:t>
-      </w:r>
-    </w:p>
-    <w:p>
-      <w:pPr>
-        <w:pStyle w:val="Listenabsatz"/>
-        <w:numPr>
-          <w:ilvl w:val="0"/>
-          <w:numId w:val="24"/>
-        </w:numPr>
+    </w:p>
+    <w:p>
+      <w:pPr>
+        <w:suppressLineNumbers/>
+        <w:spacing w:after="0" w:line="360" w:lineRule="auto"/>
+        <w:ind w:firstLine="360"/>
+        <w:jc w:val="both"/>
+        <w:rPr>
+          <w:rFonts w:cs="Arial"/>
+          <w:szCs w:val="24"/>
+          <w:lang w:val="en-US"/>
+        </w:rPr>
+      </w:pPr>
+      <w:r>
+        <w:rPr>
+          <w:rFonts w:cs="Arial"/>
+          <w:szCs w:val="24"/>
+          <w:lang w:val="en-US"/>
+        </w:rPr>
+        <w:t>Participants’ Likert scale responses were z-scored and analyzed using Linear Mixed Models, using R.</w:t>
+      </w:r>
+    </w:p>
+    <w:p>
+      <w:pPr>
         <w:suppressLineNumbers/>
         <w:spacing w:after="0" w:line="360" w:lineRule="auto"/>
         <w:jc w:val="both"/>
@@ -6102,22 +6122,112 @@
           <w:lang w:val="en-US"/>
         </w:rPr>
       </w:pPr>
-      <w:r>
-        <w:rPr>
-          <w:rFonts w:cs="Arial"/>
-          <w:szCs w:val="24"/>
-          <w:lang w:val="en-US"/>
-        </w:rPr>
-        <w:t>Explain the F0s and pitch accents in stimuli (see Carlson et al. 2009, p. 1077 as example)</w:t>
-      </w:r>
-    </w:p>
-    <w:p>
-      <w:pPr>
-        <w:pStyle w:val="Listenabsatz"/>
-        <w:numPr>
-          <w:ilvl w:val="0"/>
-          <w:numId w:val="24"/>
-        </w:numPr>
+    </w:p>
+    <w:p>
+      <w:pPr>
+        <w:pStyle w:val="berschrift2"/>
+        <w:rPr>
+          <w:lang w:val="en-US"/>
+        </w:rPr>
+      </w:pPr>
+      <w:bookmarkStart w:id="14" w:name="_Toc138163645"/>
+      <w:r>
+        <w:rPr>
+          <w:lang w:val="en-US"/>
+        </w:rPr>
+        <w:t>3.2 Participants</w:t>
+      </w:r>
+      <w:bookmarkEnd w:id="14"/>
+    </w:p>
+    <w:p>
+      <w:pPr>
+        <w:spacing w:after="0" w:line="276" w:lineRule="auto"/>
+        <w:jc w:val="both"/>
+        <w:rPr>
+          <w:rFonts w:cs="Arial"/>
+          <w:szCs w:val="24"/>
+          <w:lang w:val="en-US"/>
+        </w:rPr>
+      </w:pPr>
+      <w:r>
+        <w:rPr>
+          <w:rFonts w:cs="Arial"/>
+          <w:szCs w:val="24"/>
+          <w:lang w:val="en-US"/>
+        </w:rPr>
+        <w:t>Pilot study showed that sex and education play no significant role but age and geography must be controlled for</w:t>
+      </w:r>
+      <w:r>
+        <w:rPr>
+          <w:rFonts w:cs="Arial"/>
+          <w:szCs w:val="24"/>
+          <w:lang w:val="en-US"/>
+        </w:rPr>
+        <w:t xml:space="preserve"> (</w:t>
+      </w:r>
+      <w:r>
+        <w:rPr>
+          <w:rFonts w:cs="Arial"/>
+          <w:szCs w:val="24"/>
+          <w:lang w:val="en-US"/>
+        </w:rPr>
+        <w:t xml:space="preserve">in CLEFS project summary </w:t>
+      </w:r>
+      <w:proofErr w:type="spellStart"/>
+      <w:r>
+        <w:rPr>
+          <w:rFonts w:cs="Arial"/>
+          <w:szCs w:val="24"/>
+          <w:lang w:val="en-US"/>
+        </w:rPr>
+        <w:t>gelesen</w:t>
+      </w:r>
+      <w:proofErr w:type="spellEnd"/>
+      <w:r>
+        <w:rPr>
+          <w:rFonts w:cs="Arial"/>
+          <w:szCs w:val="24"/>
+          <w:lang w:val="en-US"/>
+        </w:rPr>
+        <w:t xml:space="preserve">, </w:t>
+      </w:r>
+      <w:r>
+        <w:rPr>
+          <w:rFonts w:cs="Arial"/>
+          <w:szCs w:val="24"/>
+          <w:lang w:val="en-US"/>
+        </w:rPr>
+        <w:t>Quelle</w:t>
+      </w:r>
+      <w:r>
+        <w:rPr>
+          <w:rFonts w:cs="Arial"/>
+          <w:szCs w:val="24"/>
+          <w:lang w:val="en-US"/>
+        </w:rPr>
+        <w:t xml:space="preserve"> </w:t>
+      </w:r>
+      <w:proofErr w:type="spellStart"/>
+      <w:r>
+        <w:rPr>
+          <w:rFonts w:cs="Arial"/>
+          <w:szCs w:val="24"/>
+          <w:lang w:val="en-US"/>
+        </w:rPr>
+        <w:t>heraussuchen</w:t>
+      </w:r>
+      <w:proofErr w:type="spellEnd"/>
+      <w:r>
+        <w:rPr>
+          <w:rFonts w:cs="Arial"/>
+          <w:szCs w:val="24"/>
+          <w:lang w:val="en-US"/>
+        </w:rPr>
+        <w:t>)</w:t>
+      </w:r>
+    </w:p>
+    <w:p>
+      <w:pPr>
         <w:suppressLineNumbers/>
         <w:spacing w:after="0" w:line="360" w:lineRule="auto"/>
         <w:jc w:val="both"/>
@@ -6127,22 +6237,9 @@
           <w:lang w:val="en-US"/>
         </w:rPr>
       </w:pPr>
-      <w:r>
-        <w:rPr>
-          <w:rFonts w:cs="Arial"/>
-          <w:szCs w:val="24"/>
-          <w:lang w:val="en-US"/>
-        </w:rPr>
-        <w:t>Fery 2011</w:t>
-      </w:r>
-    </w:p>
-    <w:p>
-      <w:pPr>
-        <w:pStyle w:val="Listenabsatz"/>
-        <w:numPr>
-          <w:ilvl w:val="0"/>
-          <w:numId w:val="24"/>
-        </w:numPr>
+    </w:p>
+    <w:p>
+      <w:pPr>
         <w:suppressLineNumbers/>
         <w:spacing w:after="0" w:line="360" w:lineRule="auto"/>
         <w:jc w:val="both"/>
@@ -6152,14 +6249,43 @@
           <w:lang w:val="en-US"/>
         </w:rPr>
       </w:pPr>
-      <w:r>
-        <w:rPr>
-          <w:rFonts w:cs="Arial"/>
-          <w:szCs w:val="24"/>
-          <w:lang w:val="en-US"/>
-        </w:rPr>
-        <w:t>Voice actor</w:t>
-      </w:r>
+    </w:p>
+    <w:p>
+      <w:pPr>
+        <w:pStyle w:val="berschrift1"/>
+        <w:suppressLineNumbers/>
+        <w:rPr>
+          <w:rFonts w:cs="Arial"/>
+          <w:szCs w:val="24"/>
+          <w:lang w:val="en-US"/>
+        </w:rPr>
+      </w:pPr>
+      <w:bookmarkStart w:id="15" w:name="_Toc138163646"/>
+      <w:r>
+        <w:rPr>
+          <w:rFonts w:cs="Arial"/>
+          <w:szCs w:val="24"/>
+          <w:lang w:val="en-US"/>
+        </w:rPr>
+        <w:t>4</w:t>
+      </w:r>
+      <w:r>
+        <w:rPr>
+          <w:rFonts w:cs="Arial"/>
+          <w:szCs w:val="24"/>
+          <w:lang w:val="en-US"/>
+        </w:rPr>
+        <w:t xml:space="preserve">. </w:t>
+      </w:r>
+      <w:r>
+        <w:rPr>
+          <w:rFonts w:cs="Arial"/>
+          <w:szCs w:val="24"/>
+          <w:lang w:val="en-US"/>
+        </w:rPr>
+        <w:t>Findings</w:t>
+      </w:r>
+      <w:bookmarkEnd w:id="15"/>
     </w:p>
     <w:p>
       <w:pPr>
@@ -6172,108 +6298,13 @@
           <w:lang w:val="en-US"/>
         </w:rPr>
       </w:pPr>
-    </w:p>
-    <w:p>
-      <w:pPr>
-        <w:pStyle w:val="berschrift2"/>
-        <w:rPr>
-          <w:lang w:val="en-US"/>
-        </w:rPr>
-      </w:pPr>
-      <w:bookmarkStart w:id="12" w:name="_Toc138163645"/>
-      <w:r>
-        <w:rPr>
-          <w:lang w:val="en-US"/>
-        </w:rPr>
-        <w:t>3.2 Participants</w:t>
-      </w:r>
-      <w:bookmarkEnd w:id="12"/>
-    </w:p>
-    <w:p>
-      <w:pPr>
-        <w:spacing w:after="0" w:line="276" w:lineRule="auto"/>
-        <w:jc w:val="both"/>
-        <w:rPr>
-          <w:rFonts w:cs="Arial"/>
-          <w:szCs w:val="24"/>
-          <w:lang w:val="en-US"/>
-        </w:rPr>
-      </w:pPr>
-      <w:r>
-        <w:rPr>
-          <w:rFonts w:cs="Arial"/>
-          <w:szCs w:val="24"/>
-          <w:lang w:val="en-US"/>
-        </w:rPr>
-        <w:t>Pilot study showed that sex and education play no significant role but age and geography must be controlled for</w:t>
-      </w:r>
-      <w:r>
-        <w:rPr>
-          <w:rFonts w:cs="Arial"/>
-          <w:szCs w:val="24"/>
-          <w:lang w:val="en-US"/>
-        </w:rPr>
-        <w:t xml:space="preserve"> (</w:t>
-      </w:r>
-      <w:r>
-        <w:rPr>
-          <w:rFonts w:cs="Arial"/>
-          <w:szCs w:val="24"/>
-          <w:lang w:val="en-US"/>
-        </w:rPr>
-        <w:t xml:space="preserve">in CLEFS project summary </w:t>
-      </w:r>
-      <w:proofErr w:type="spellStart"/>
-      <w:r>
-        <w:rPr>
-          <w:rFonts w:cs="Arial"/>
-          <w:szCs w:val="24"/>
-          <w:lang w:val="en-US"/>
-        </w:rPr>
-        <w:t>gelesen</w:t>
-      </w:r>
-      <w:proofErr w:type="spellEnd"/>
-      <w:r>
-        <w:rPr>
-          <w:rFonts w:cs="Arial"/>
-          <w:szCs w:val="24"/>
-          <w:lang w:val="en-US"/>
-        </w:rPr>
-        <w:t xml:space="preserve">, </w:t>
-      </w:r>
-      <w:r>
-        <w:rPr>
-          <w:rFonts w:cs="Arial"/>
-          <w:szCs w:val="24"/>
-          <w:lang w:val="en-US"/>
-        </w:rPr>
-        <w:t>Quelle</w:t>
-      </w:r>
-      <w:r>
-        <w:rPr>
-          <w:rFonts w:cs="Arial"/>
-          <w:szCs w:val="24"/>
-          <w:lang w:val="en-US"/>
-        </w:rPr>
-        <w:t xml:space="preserve"> </w:t>
-      </w:r>
-      <w:proofErr w:type="spellStart"/>
-      <w:r>
-        <w:rPr>
-          <w:rFonts w:cs="Arial"/>
-          <w:szCs w:val="24"/>
-          <w:lang w:val="en-US"/>
-        </w:rPr>
-        <w:t>heraussuchen</w:t>
-      </w:r>
-      <w:proofErr w:type="spellEnd"/>
-      <w:r>
-        <w:rPr>
-          <w:rFonts w:cs="Arial"/>
-          <w:szCs w:val="24"/>
-          <w:lang w:val="en-US"/>
-        </w:rPr>
-        <w:t>)</w:t>
+      <w:r>
+        <w:rPr>
+          <w:rFonts w:cs="Arial"/>
+          <w:szCs w:val="24"/>
+          <w:lang w:val="en-US"/>
+        </w:rPr>
+        <w:t xml:space="preserve">Using </w:t>
       </w:r>
     </w:p>
     <w:p>
@@ -6290,18 +6321,6 @@
     </w:p>
     <w:p>
       <w:pPr>
-        <w:suppressLineNumbers/>
-        <w:spacing w:after="0" w:line="360" w:lineRule="auto"/>
-        <w:jc w:val="both"/>
-        <w:rPr>
-          <w:rFonts w:cs="Arial"/>
-          <w:szCs w:val="24"/>
-          <w:lang w:val="en-US"/>
-        </w:rPr>
-      </w:pPr>
-    </w:p>
-    <w:p>
-      <w:pPr>
         <w:pStyle w:val="berschrift1"/>
         <w:suppressLineNumbers/>
         <w:rPr>
@@ -6310,14 +6329,14 @@
           <w:lang w:val="en-US"/>
         </w:rPr>
       </w:pPr>
-      <w:bookmarkStart w:id="13" w:name="_Toc138163646"/>
-      <w:r>
-        <w:rPr>
-          <w:rFonts w:cs="Arial"/>
-          <w:szCs w:val="24"/>
-          <w:lang w:val="en-US"/>
-        </w:rPr>
-        <w:t>4</w:t>
+      <w:bookmarkStart w:id="16" w:name="_Toc138163647"/>
+      <w:r>
+        <w:rPr>
+          <w:rFonts w:cs="Arial"/>
+          <w:szCs w:val="24"/>
+          <w:lang w:val="en-US"/>
+        </w:rPr>
+        <w:t>5</w:t>
       </w:r>
       <w:r>
         <w:rPr>
@@ -6333,78 +6352,9 @@
           <w:szCs w:val="24"/>
           <w:lang w:val="en-US"/>
         </w:rPr>
-        <w:t>Findings</w:t>
-      </w:r>
-      <w:bookmarkEnd w:id="13"/>
-    </w:p>
-    <w:p>
-      <w:pPr>
-        <w:suppressLineNumbers/>
-        <w:spacing w:after="0" w:line="360" w:lineRule="auto"/>
-        <w:jc w:val="both"/>
-        <w:rPr>
-          <w:rFonts w:cs="Arial"/>
-          <w:szCs w:val="24"/>
-          <w:lang w:val="en-US"/>
-        </w:rPr>
-      </w:pPr>
-      <w:r>
-        <w:rPr>
-          <w:rFonts w:cs="Arial"/>
-          <w:szCs w:val="24"/>
-          <w:lang w:val="en-US"/>
-        </w:rPr>
-        <w:t xml:space="preserve">Using </w:t>
-      </w:r>
-    </w:p>
-    <w:p>
-      <w:pPr>
-        <w:suppressLineNumbers/>
-        <w:spacing w:after="0" w:line="360" w:lineRule="auto"/>
-        <w:jc w:val="both"/>
-        <w:rPr>
-          <w:rFonts w:cs="Arial"/>
-          <w:szCs w:val="24"/>
-          <w:lang w:val="en-US"/>
-        </w:rPr>
-      </w:pPr>
-    </w:p>
-    <w:p>
-      <w:pPr>
-        <w:pStyle w:val="berschrift1"/>
-        <w:suppressLineNumbers/>
-        <w:rPr>
-          <w:rFonts w:cs="Arial"/>
-          <w:szCs w:val="24"/>
-          <w:lang w:val="en-US"/>
-        </w:rPr>
-      </w:pPr>
-      <w:bookmarkStart w:id="14" w:name="_Toc138163647"/>
-      <w:r>
-        <w:rPr>
-          <w:rFonts w:cs="Arial"/>
-          <w:szCs w:val="24"/>
-          <w:lang w:val="en-US"/>
-        </w:rPr>
-        <w:t>5</w:t>
-      </w:r>
-      <w:r>
-        <w:rPr>
-          <w:rFonts w:cs="Arial"/>
-          <w:szCs w:val="24"/>
-          <w:lang w:val="en-US"/>
-        </w:rPr>
-        <w:t xml:space="preserve">. </w:t>
-      </w:r>
-      <w:r>
-        <w:rPr>
-          <w:rFonts w:cs="Arial"/>
-          <w:szCs w:val="24"/>
-          <w:lang w:val="en-US"/>
-        </w:rPr>
         <w:t>Discussion</w:t>
       </w:r>
-      <w:bookmarkEnd w:id="14"/>
+      <w:bookmarkEnd w:id="16"/>
     </w:p>
     <w:p>
       <w:pPr>
@@ -6449,14 +6399,13 @@
           <w:lang w:val="en-US"/>
         </w:rPr>
       </w:pPr>
-      <w:bookmarkStart w:id="15" w:name="_Toc138163648"/>
-      <w:r>
-        <w:rPr>
-          <w:rFonts w:cs="Arial"/>
-          <w:szCs w:val="24"/>
-          <w:lang w:val="en-US"/>
-        </w:rPr>
-        <w:lastRenderedPageBreak/>
+      <w:bookmarkStart w:id="17" w:name="_Toc138163648"/>
+      <w:r>
+        <w:rPr>
+          <w:rFonts w:cs="Arial"/>
+          <w:szCs w:val="24"/>
+          <w:lang w:val="en-US"/>
+        </w:rPr>
         <w:t>6</w:t>
       </w:r>
       <w:r>
@@ -6467,7 +6416,7 @@
         </w:rPr>
         <w:t>. Conclusions</w:t>
       </w:r>
-      <w:bookmarkEnd w:id="15"/>
+      <w:bookmarkEnd w:id="17"/>
     </w:p>
     <w:p>
       <w:pPr>
@@ -6539,7 +6488,7 @@
           <w:lang w:val="en-US"/>
         </w:rPr>
       </w:pPr>
-      <w:bookmarkStart w:id="16" w:name="_Toc138163649"/>
+      <w:bookmarkStart w:id="18" w:name="_Toc138163649"/>
       <w:r>
         <w:rPr>
           <w:rFonts w:cs="Arial"/>
@@ -6565,7 +6514,7 @@
         </w:rPr>
         <w:t>References</w:t>
       </w:r>
-      <w:bookmarkEnd w:id="16"/>
+      <w:bookmarkEnd w:id="18"/>
     </w:p>
     <w:p>
       <w:pPr>
@@ -6604,7 +6553,7 @@
           <w:lang w:val="en-US"/>
         </w:rPr>
       </w:pPr>
-      <w:bookmarkStart w:id="17" w:name="_Toc138163650"/>
+      <w:bookmarkStart w:id="19" w:name="_Toc138163650"/>
       <w:r>
         <w:rPr>
           <w:rFonts w:cs="Arial"/>
@@ -6614,7 +6563,7 @@
         <w:lastRenderedPageBreak/>
         <w:t>8. Appendix</w:t>
       </w:r>
-      <w:bookmarkEnd w:id="17"/>
+      <w:bookmarkEnd w:id="19"/>
     </w:p>
     <w:p>
       <w:pPr>
@@ -6624,7 +6573,7 @@
           <w:lang w:val="en-US"/>
         </w:rPr>
       </w:pPr>
-      <w:bookmarkStart w:id="18" w:name="_Toc138163651"/>
+      <w:bookmarkStart w:id="20" w:name="_Toc138163651"/>
       <w:r>
         <w:rPr>
           <w:rFonts w:cs="Arial"/>
@@ -6637,23 +6586,7 @@
           <w:rFonts w:cs="Arial"/>
           <w:lang w:val="en-US"/>
         </w:rPr>
-        <w:t xml:space="preserve">Abbreviations, </w:t>
-      </w:r>
-      <w:proofErr w:type="gramStart"/>
-      <w:r>
-        <w:rPr>
-          <w:rFonts w:cs="Arial"/>
-          <w:lang w:val="en-US"/>
-        </w:rPr>
-        <w:t>symbols</w:t>
-      </w:r>
-      <w:proofErr w:type="gramEnd"/>
-      <w:r>
-        <w:rPr>
-          <w:rFonts w:cs="Arial"/>
-          <w:lang w:val="en-US"/>
-        </w:rPr>
-        <w:t xml:space="preserve"> and other n</w:t>
+        <w:t>Abbreviations, symbols and other n</w:t>
       </w:r>
       <w:r>
         <w:rPr>
@@ -6676,7 +6609,7 @@
         </w:rPr>
         <w:t>onventions</w:t>
       </w:r>
-      <w:bookmarkEnd w:id="18"/>
+      <w:bookmarkEnd w:id="20"/>
     </w:p>
     <w:p>
       <w:pPr>
@@ -6836,17 +6769,8 @@
           <w:lang w:val="en-US"/>
         </w:rPr>
         <w:tab/>
-      </w:r>
-      <w:proofErr w:type="gramStart"/>
-      <w:r>
-        <w:rPr>
-          <w:rFonts w:cs="Arial"/>
-          <w:szCs w:val="24"/>
-          <w:lang w:val="en-US"/>
-        </w:rPr>
         <w:t>ungrammatical</w:t>
       </w:r>
-      <w:proofErr w:type="gramEnd"/>
     </w:p>
     <w:p>
       <w:pPr>
@@ -7129,16 +7053,7 @@
           <w:szCs w:val="24"/>
           <w:lang w:val="en-US"/>
         </w:rPr>
-        <w:t>[</w:t>
-      </w:r>
-      <w:proofErr w:type="gramStart"/>
-      <w:r>
-        <w:rPr>
-          <w:rFonts w:cs="Arial"/>
-          <w:szCs w:val="24"/>
-          <w:lang w:val="en-US"/>
-        </w:rPr>
-        <w:t>…]</w:t>
+        <w:t>[…]</w:t>
       </w:r>
       <w:r>
         <w:rPr>
@@ -7149,7 +7064,6 @@
         </w:rPr>
         <w:t>F</w:t>
       </w:r>
-      <w:proofErr w:type="gramEnd"/>
       <w:r>
         <w:rPr>
           <w:rFonts w:cs="Arial"/>
@@ -7461,7 +7375,7 @@
           <w:lang w:val="en-US"/>
         </w:rPr>
       </w:pPr>
-      <w:bookmarkStart w:id="19" w:name="_Toc138163652"/>
+      <w:bookmarkStart w:id="21" w:name="_Toc138163652"/>
       <w:r>
         <w:rPr>
           <w:rFonts w:cs="Arial"/>
@@ -7477,7 +7391,7 @@
         </w:rPr>
         <w:t>critical items</w:t>
       </w:r>
-      <w:bookmarkEnd w:id="19"/>
+      <w:bookmarkEnd w:id="21"/>
     </w:p>
     <w:p>
       <w:pPr>
@@ -11357,14 +11271,14 @@
           <w:lang w:val="en-US"/>
         </w:rPr>
       </w:pPr>
-      <w:bookmarkStart w:id="20" w:name="_Toc138163653"/>
+      <w:bookmarkStart w:id="22" w:name="_Toc138163653"/>
       <w:r>
         <w:rPr>
           <w:lang w:val="en-US"/>
         </w:rPr>
         <w:t>8.3 List of filler items</w:t>
       </w:r>
-      <w:bookmarkEnd w:id="20"/>
+      <w:bookmarkEnd w:id="22"/>
     </w:p>
     <w:p>
       <w:pPr>
@@ -14573,23 +14487,7 @@
           <w:rFonts w:eastAsia="Times New Roman" w:cs="Arial"/>
           <w:szCs w:val="24"/>
         </w:rPr>
-        <w:t xml:space="preserve">Nein, da gerechnet mit hat </w:t>
-      </w:r>
-      <w:proofErr w:type="gramStart"/>
-      <w:r>
-        <w:rPr>
-          <w:rFonts w:eastAsia="Times New Roman" w:cs="Arial"/>
-          <w:szCs w:val="24"/>
-        </w:rPr>
-        <w:t>der Franz</w:t>
-      </w:r>
-      <w:proofErr w:type="gramEnd"/>
-      <w:r>
-        <w:rPr>
-          <w:rFonts w:eastAsia="Times New Roman" w:cs="Arial"/>
-          <w:szCs w:val="24"/>
-        </w:rPr>
-        <w:t xml:space="preserve"> natürlich nicht. </w:t>
+        <w:t xml:space="preserve">Nein, da gerechnet mit hat der Franz natürlich nicht. </w:t>
       </w:r>
     </w:p>
     <w:p>
@@ -14954,6 +14852,38 @@
       </w:r>
     </w:p>
   </w:comment>
+  <w:comment w:id="12" w:author="Miriam Schiele" w:date="2023-06-20T15:22:00Z" w:initials="MS">
+    <w:p>
+      <w:pPr>
+        <w:pStyle w:val="Kommentartext"/>
+      </w:pPr>
+      <w:r>
+        <w:rPr>
+          <w:rStyle w:val="Kommentarzeichen"/>
+        </w:rPr>
+        <w:annotationRef/>
+      </w:r>
+      <w:r>
+        <w:t>Hyperlink to github?</w:t>
+      </w:r>
+    </w:p>
+  </w:comment>
+  <w:comment w:id="13" w:author="Miriam Schiele" w:date="2023-06-20T15:27:00Z" w:initials="MS">
+    <w:p>
+      <w:pPr>
+        <w:pStyle w:val="Kommentartext"/>
+      </w:pPr>
+      <w:r>
+        <w:rPr>
+          <w:rStyle w:val="Kommentarzeichen"/>
+        </w:rPr>
+        <w:annotationRef/>
+      </w:r>
+      <w:r>
+        <w:t>Look up again and re-formulate</w:t>
+      </w:r>
+    </w:p>
+  </w:comment>
 </w:comments>
 </file>
 
@@ -14966,6 +14896,8 @@
   <w15:commentEx w15:paraId="0521A176" w15:done="0"/>
   <w15:commentEx w15:paraId="1858048D" w15:done="0"/>
   <w15:commentEx w15:paraId="39E8BDDF" w15:done="0"/>
+  <w15:commentEx w15:paraId="3DB27052" w15:done="0"/>
+  <w15:commentEx w15:paraId="4A3A7ECF" w15:done="0"/>
 </w15:commentsEx>
 </file>
 
@@ -14978,6 +14910,8 @@
   <w16cex:commentExtensible w16cex:durableId="28396F3B" w16cex:dateUtc="2023-06-18T09:55:00Z"/>
   <w16cex:commentExtensible w16cex:durableId="283AA09C" w16cex:dateUtc="2023-06-19T07:38:00Z"/>
   <w16cex:commentExtensible w16cex:durableId="283C3836" w16cex:dateUtc="2023-06-20T12:37:00Z"/>
+  <w16cex:commentExtensible w16cex:durableId="283C42BD" w16cex:dateUtc="2023-06-20T13:22:00Z"/>
+  <w16cex:commentExtensible w16cex:durableId="283C43E7" w16cex:dateUtc="2023-06-20T13:27:00Z"/>
 </w16cex:commentsExtensible>
 </file>
 
@@ -14990,6 +14924,8 @@
   <w16cid:commentId w16cid:paraId="0521A176" w16cid:durableId="28396F3B"/>
   <w16cid:commentId w16cid:paraId="1858048D" w16cid:durableId="283AA09C"/>
   <w16cid:commentId w16cid:paraId="39E8BDDF" w16cid:durableId="283C3836"/>
+  <w16cid:commentId w16cid:paraId="3DB27052" w16cid:durableId="283C42BD"/>
+  <w16cid:commentId w16cid:paraId="4A3A7ECF" w16cid:durableId="283C43E7"/>
 </w16cid:commentsIds>
 </file>
 

</xml_diff>